<commit_message>
#7 Signed with the same SNK
</commit_message>
<xml_diff>
--- a/Documentation/Guidelines.docx
+++ b/Documentation/Guidelines.docx
@@ -1,6 +1,6 @@
 
 <file path=word/document.xml><?xml version="1.0" encoding="utf-8"?>
-<w:document xmlns:wpc="http://schemas.microsoft.com/office/word/2010/wordprocessingCanvas" xmlns:mc="http://schemas.openxmlformats.org/markup-compatibility/2006" xmlns:o="urn:schemas-microsoft-com:office:office" xmlns:r="http://schemas.openxmlformats.org/officeDocument/2006/relationships" xmlns:m="http://schemas.openxmlformats.org/officeDocument/2006/math" xmlns:v="urn:schemas-microsoft-com:vml" xmlns:wp14="http://schemas.microsoft.com/office/word/2010/wordprocessingDrawing" xmlns:wp="http://schemas.openxmlformats.org/drawingml/2006/wordprocessingDrawing" xmlns:w10="urn:schemas-microsoft-com:office:word" xmlns:w="http://schemas.openxmlformats.org/wordprocessingml/2006/main" xmlns:w14="http://schemas.microsoft.com/office/word/2010/wordml" xmlns:wpg="http://schemas.microsoft.com/office/word/2010/wordprocessingGroup" xmlns:wpi="http://schemas.microsoft.com/office/word/2010/wordprocessingInk" xmlns:wne="http://schemas.microsoft.com/office/word/2006/wordml" xmlns:wps="http://schemas.microsoft.com/office/word/2010/wordprocessingShape" mc:Ignorable="w14 wp14">
+<w:document xmlns:ve="http://schemas.openxmlformats.org/markup-compatibility/2006" xmlns:o="urn:schemas-microsoft-com:office:office" xmlns:r="http://schemas.openxmlformats.org/officeDocument/2006/relationships" xmlns:m="http://schemas.openxmlformats.org/officeDocument/2006/math" xmlns:v="urn:schemas-microsoft-com:vml" xmlns:wp="http://schemas.openxmlformats.org/drawingml/2006/wordprocessingDrawing" xmlns:w10="urn:schemas-microsoft-com:office:word" xmlns:w="http://schemas.openxmlformats.org/wordprocessingml/2006/main" xmlns:wne="http://schemas.microsoft.com/office/word/2006/wordml">
   <w:body>
     <w:sdt>
       <w:sdtPr>
@@ -34,7 +34,7 @@
           <w:tblPr>
             <w:tblpPr w:leftFromText="187" w:rightFromText="187" w:horzAnchor="margin" w:tblpYSpec="bottom"/>
             <w:tblW w:w="3000" w:type="pct"/>
-            <w:tblLook w:val="04A0" w:firstRow="1" w:lastRow="0" w:firstColumn="1" w:lastColumn="0" w:noHBand="0" w:noVBand="1"/>
+            <w:tblLook w:val="04A0"/>
           </w:tblPr>
           <w:tblGrid>
             <w:gridCol w:w="6610"/>
@@ -87,21 +87,8 @@
                         <w:sz w:val="48"/>
                         <w:szCs w:val="48"/>
                       </w:rPr>
-                      <w:t xml:space="preserve">Система распределённого оптического распознавания символов </w:t>
+                      <w:t>Система распределённого оптического распознавания символов Nebulous</w:t>
                     </w:r>
-                    <w:proofErr w:type="spellStart"/>
-                    <w:r>
-                      <w:rPr>
-                        <w:rFonts w:asciiTheme="majorHAnsi" w:eastAsiaTheme="majorEastAsia" w:hAnsiTheme="majorHAnsi" w:cstheme="majorBidi"/>
-                        <w:b/>
-                        <w:bCs/>
-                        <w:color w:val="365F91" w:themeColor="accent1" w:themeShade="BF"/>
-                        <w:sz w:val="48"/>
-                        <w:szCs w:val="48"/>
-                      </w:rPr>
-                      <w:t>Nebulous</w:t>
-                    </w:r>
-                    <w:proofErr w:type="spellEnd"/>
                   </w:p>
                 </w:tc>
               </w:sdtContent>
@@ -120,7 +107,6 @@
                 <w:dataBinding w:prefixMappings="xmlns:ns0='http://schemas.openxmlformats.org/package/2006/metadata/core-properties' xmlns:ns1='http://purl.org/dc/elements/1.1/'" w:xpath="/ns0:coreProperties[1]/ns1:subject[1]" w:storeItemID="{6C3C8BC8-F283-45AE-878A-BAB7291924A1}"/>
                 <w:text/>
               </w:sdtPr>
-              <w:sdtEndPr/>
               <w:sdtContent>
                 <w:tc>
                   <w:tcPr>
@@ -173,7 +159,6 @@
                 <w:dataBinding w:prefixMappings="xmlns:ns0='http://schemas.microsoft.com/office/2006/coverPageProps'" w:xpath="/ns0:CoverPageProperties[1]/ns0:Abstract[1]" w:storeItemID="{55AF091B-3C7A-41E3-B477-F2FDAA23CFDA}"/>
                 <w:text/>
               </w:sdtPr>
-              <w:sdtEndPr/>
               <w:sdtContent>
                 <w:tc>
                   <w:tcPr>
@@ -218,7 +203,6 @@
                 <w:dataBinding w:prefixMappings="xmlns:ns0='http://schemas.openxmlformats.org/package/2006/metadata/core-properties' xmlns:ns1='http://purl.org/dc/elements/1.1/'" w:xpath="/ns0:coreProperties[1]/ns1:creator[1]" w:storeItemID="{6C3C8BC8-F283-45AE-878A-BAB7291924A1}"/>
                 <w:text/>
               </w:sdtPr>
-              <w:sdtEndPr/>
               <w:sdtContent>
                 <w:tc>
                   <w:tcPr>
@@ -261,7 +245,6 @@
                   <w:calendar w:val="gregorian"/>
                 </w:date>
               </w:sdtPr>
-              <w:sdtEndPr/>
               <w:sdtContent>
                 <w:tc>
                   <w:tcPr>
@@ -323,7 +306,7 @@
               <w:lang w:val="ru-RU"/>
             </w:rPr>
             <w:pict>
-              <v:group id="_x0000_s1026" style="position:absolute;margin-left:3110.65pt;margin-top:0;width:264.55pt;height:690.65pt;z-index:251660288;mso-position-horizontal:right;mso-position-horizontal-relative:page;mso-position-vertical:bottom;mso-position-vertical-relative:page" coordorigin="5531,1258" coordsize="5291,13813">
+              <v:group id="_x0000_s1026" style="position:absolute;margin-left:3335.2pt;margin-top:0;width:264.55pt;height:690.65pt;z-index:251660288;mso-position-horizontal:right;mso-position-horizontal-relative:page;mso-position-vertical:bottom;mso-position-vertical-relative:page" coordorigin="5531,1258" coordsize="5291,13813">
                 <v:shapetype id="_x0000_t32" coordsize="21600,21600" o:spt="32" o:oned="t" path="m,l21600,21600e" filled="f">
                   <v:path arrowok="t" fillok="f" o:connecttype="none"/>
                   <o:lock v:ext="edit" shapetype="t"/>
@@ -363,7 +346,7 @@
               <w:lang w:val="ru-RU"/>
             </w:rPr>
             <w:pict>
-              <v:group id="_x0000_s1032" style="position:absolute;margin-left:4491.7pt;margin-top:0;width:332.7pt;height:227.25pt;z-index:251661312;mso-position-horizontal:right;mso-position-horizontal-relative:margin;mso-position-vertical:top;mso-position-vertical-relative:page" coordorigin="4136,15" coordsize="6654,4545" o:allowincell="f">
+              <v:group id="_x0000_s1032" style="position:absolute;margin-left:4784.4pt;margin-top:0;width:332.7pt;height:227.25pt;z-index:251661312;mso-position-horizontal:right;mso-position-horizontal-relative:margin;mso-position-vertical:top;mso-position-vertical-relative:page" coordorigin="4136,15" coordsize="6654,4545" o:allowincell="f">
                 <v:shape id="_x0000_s1033" type="#_x0000_t32" style="position:absolute;left:4136;top:15;width:3058;height:3855" o:connectortype="straight" strokecolor="#a7bfde [1620]"/>
                 <v:oval id="_x0000_s1034" style="position:absolute;left:6674;top:444;width:4116;height:4116" fillcolor="#a7bfde [1620]" stroked="f"/>
                 <v:oval id="_x0000_s1035" style="position:absolute;left:6773;top:1058;width:3367;height:3367" fillcolor="#d3dfee [820]" stroked="f"/>
@@ -1228,7 +1211,6 @@
         <w:rPr>
           <w:lang w:val="ru-RU"/>
         </w:rPr>
-        <w:lastRenderedPageBreak/>
         <w:t>Введение</w:t>
       </w:r>
       <w:bookmarkEnd w:id="1"/>
@@ -1301,31 +1283,9 @@
         <w:rPr>
           <w:lang w:val="ru-RU"/>
         </w:rPr>
-        <w:t xml:space="preserve">Создание нового проекта в </w:t>
-      </w:r>
-      <w:proofErr w:type="spellStart"/>
-      <w:r>
-        <w:rPr>
-          <w:lang w:val="ru-RU"/>
-        </w:rPr>
-        <w:t>Visual</w:t>
-      </w:r>
-      <w:proofErr w:type="spellEnd"/>
-      <w:r>
-        <w:rPr>
-          <w:lang w:val="ru-RU"/>
-        </w:rPr>
-        <w:t xml:space="preserve"> </w:t>
-      </w:r>
-      <w:proofErr w:type="spellStart"/>
-      <w:r>
-        <w:rPr>
-          <w:lang w:val="ru-RU"/>
-        </w:rPr>
-        <w:t>Studio</w:t>
+        <w:t>Создание нового проекта в Visual Studio</w:t>
       </w:r>
       <w:bookmarkEnd w:id="3"/>
-      <w:proofErr w:type="spellEnd"/>
     </w:p>
     <w:p>
       <w:pPr>
@@ -1420,19 +1380,11 @@
       <w:r>
         <w:t>Nebulous</w:t>
       </w:r>
-      <w:proofErr w:type="gramStart"/>
-      <w:r>
-        <w:rPr>
-          <w:lang w:val="ru-RU"/>
-        </w:rPr>
-        <w:t>.&lt;</w:t>
-      </w:r>
-      <w:proofErr w:type="gramEnd"/>
-      <w:r>
-        <w:rPr>
-          <w:lang w:val="ru-RU"/>
-        </w:rPr>
-        <w:t>название проекта&gt;</w:t>
+      <w:r>
+        <w:rPr>
+          <w:lang w:val="ru-RU"/>
+        </w:rPr>
+        <w:t>.&lt;название проекта&gt;</w:t>
       </w:r>
       <w:r>
         <w:rPr>
@@ -1501,11 +1453,9 @@
         </w:rPr>
         <w:t>.</w:t>
       </w:r>
-      <w:proofErr w:type="spellStart"/>
       <w:r>
         <w:t>snk</w:t>
       </w:r>
-      <w:proofErr w:type="spellEnd"/>
       <w:r>
         <w:rPr>
           <w:lang w:val="ru-RU"/>
@@ -1589,27 +1539,100 @@
         <w:rPr>
           <w:lang w:val="ru-RU"/>
         </w:rPr>
-        <w:t xml:space="preserve">Изменить </w:t>
-      </w:r>
-      <w:proofErr w:type="spellStart"/>
-      <w:r>
-        <w:rPr>
-          <w:lang w:val="ru-RU"/>
-        </w:rPr>
-        <w:t>AssemblyInfo.cs</w:t>
-      </w:r>
-      <w:proofErr w:type="spellEnd"/>
-      <w:r>
-        <w:rPr>
-          <w:lang w:val="ru-RU"/>
-        </w:rPr>
-        <w:t xml:space="preserve"> по образу и подобию существующих проектов</w:t>
+        <w:t>Изменить AssemblyInfo.cs по образу и подобию существующих проектов</w:t>
       </w:r>
       <w:r>
         <w:rPr>
           <w:lang w:val="ru-RU"/>
         </w:rPr>
         <w:t>.</w:t>
+      </w:r>
+    </w:p>
+    <w:p>
+      <w:pPr>
+        <w:pStyle w:val="2"/>
+        <w:rPr>
+          <w:lang w:val="ru-RU"/>
+        </w:rPr>
+      </w:pPr>
+      <w:r>
+        <w:rPr>
+          <w:lang w:val="ru-RU"/>
+        </w:rPr>
+        <w:t>Подписывание сборок</w:t>
+      </w:r>
+    </w:p>
+    <w:p>
+      <w:pPr>
+        <w:rPr>
+          <w:lang w:val="ru-RU"/>
+        </w:rPr>
+      </w:pPr>
+      <w:r>
+        <w:rPr>
+          <w:lang w:val="ru-RU"/>
+        </w:rPr>
+        <w:t>Visual Studio по умолчанию при выборе ключа для подписи копирует его в папку проекта. Для того, чтобы использовать рашаренный на все проекты ключ:</w:t>
+      </w:r>
+    </w:p>
+    <w:p>
+      <w:pPr>
+        <w:pStyle w:val="aa"/>
+        <w:numPr>
+          <w:ilvl w:val="0"/>
+          <w:numId w:val="24"/>
+        </w:numPr>
+        <w:rPr>
+          <w:lang w:val="ru-RU"/>
+        </w:rPr>
+      </w:pPr>
+      <w:r>
+        <w:t>Add – Existing Item…</w:t>
+      </w:r>
+    </w:p>
+    <w:p>
+      <w:pPr>
+        <w:pStyle w:val="aa"/>
+        <w:numPr>
+          <w:ilvl w:val="0"/>
+          <w:numId w:val="24"/>
+        </w:numPr>
+        <w:rPr>
+          <w:lang w:val="ru-RU"/>
+        </w:rPr>
+      </w:pPr>
+      <w:r>
+        <w:rPr>
+          <w:lang w:val="ru-RU"/>
+        </w:rPr>
+        <w:t xml:space="preserve">Указать .snk файл и вместо пункта Add выбрать Add </w:t>
+      </w:r>
+      <w:r>
+        <w:t>A</w:t>
+      </w:r>
+      <w:r>
+        <w:rPr>
+          <w:lang w:val="ru-RU"/>
+        </w:rPr>
+        <w:t>s Link</w:t>
+      </w:r>
+    </w:p>
+    <w:p>
+      <w:pPr>
+        <w:pStyle w:val="aa"/>
+        <w:numPr>
+          <w:ilvl w:val="0"/>
+          <w:numId w:val="24"/>
+        </w:numPr>
+        <w:rPr>
+          <w:lang w:val="ru-RU"/>
+        </w:rPr>
+      </w:pPr>
+      <w:r>
+        <w:rPr>
+          <w:lang w:val="ru-RU"/>
+        </w:rPr>
+        <w:t>В свойствах проекта выбрать этот ключ для подписи. (Несмотря на то, что будет указан полный путь, в действительности в файле проекта сохранится относительный).</w:t>
       </w:r>
     </w:p>
     <w:p>
@@ -1682,11 +1705,9 @@
         </w:rPr>
         <w:t xml:space="preserve">а не </w:t>
       </w:r>
-      <w:proofErr w:type="spellStart"/>
       <w:r>
         <w:t>CountOfElementsOfCollection</w:t>
       </w:r>
-      <w:proofErr w:type="spellEnd"/>
       <w:r>
         <w:rPr>
           <w:lang w:val="ru-RU"/>
@@ -1699,11 +1720,9 @@
         </w:rPr>
         <w:t xml:space="preserve">а для класса </w:t>
       </w:r>
-      <w:proofErr w:type="spellStart"/>
       <w:r>
         <w:t>WebPage</w:t>
       </w:r>
-      <w:proofErr w:type="spellEnd"/>
       <w:r>
         <w:rPr>
           <w:lang w:val="ru-RU"/>
@@ -1731,11 +1750,9 @@
         </w:rPr>
         <w:t xml:space="preserve">а не </w:t>
       </w:r>
-      <w:proofErr w:type="spellStart"/>
       <w:r>
         <w:t>UpdateWebPage</w:t>
       </w:r>
-      <w:proofErr w:type="spellEnd"/>
       <w:r>
         <w:rPr>
           <w:lang w:val="ru-RU"/>
@@ -1748,12 +1765,13 @@
         <w:pStyle w:val="2"/>
       </w:pPr>
       <w:bookmarkStart w:id="5" w:name="_Toc307406024"/>
-      <w:proofErr w:type="spellStart"/>
-      <w:r>
+      <w:r>
+        <w:rPr>
+          <w:lang w:val="ru-RU"/>
+        </w:rPr>
         <w:t>Сокращения</w:t>
       </w:r>
       <w:bookmarkEnd w:id="5"/>
-      <w:proofErr w:type="spellEnd"/>
     </w:p>
     <w:p>
       <w:pPr>
@@ -1761,7 +1779,8 @@
           <w:ilvl w:val="0"/>
           <w:numId w:val="23"/>
         </w:numPr>
-        <w:spacing w:before="100" w:beforeAutospacing="1" w:after="100" w:afterAutospacing="1" w:line="240" w:lineRule="auto"/>
+        <w:spacing w:before="100" w:beforeAutospacing="1" w:after="100" w:afterAutospacing="1"/>
+        <w:ind w:left="714" w:hanging="357"/>
         <w:jc w:val="both"/>
         <w:rPr>
           <w:rFonts w:cstheme="minorHAnsi"/>
@@ -1774,87 +1793,37 @@
           <w:color w:val="000000"/>
           <w:lang w:val="ru-RU"/>
         </w:rPr>
-        <w:t xml:space="preserve">Не используйте аббревиатуры или неполные слова в идентификаторах, если только они не являются общепринятыми. </w:t>
-      </w:r>
-      <w:proofErr w:type="spellStart"/>
+        <w:t>Не используйте аббревиатуры или неполные слова в идентификаторах, если только они не являются общепринятыми</w:t>
+      </w:r>
       <w:r>
         <w:rPr>
           <w:rFonts w:cstheme="minorHAnsi"/>
           <w:color w:val="000000"/>
-        </w:rPr>
-        <w:t>Например</w:t>
-      </w:r>
-      <w:proofErr w:type="spellEnd"/>
+          <w:lang w:val="ru-RU"/>
+        </w:rPr>
+        <w:t>. Например, пишите</w:t>
+      </w:r>
       <w:r>
         <w:rPr>
           <w:rFonts w:cstheme="minorHAnsi"/>
           <w:color w:val="000000"/>
         </w:rPr>
-        <w:t xml:space="preserve">, </w:t>
-      </w:r>
-      <w:proofErr w:type="spellStart"/>
+        <w:t xml:space="preserve"> GetWindow, а </w:t>
+      </w:r>
       <w:r>
         <w:rPr>
           <w:rFonts w:cstheme="minorHAnsi"/>
           <w:color w:val="000000"/>
-        </w:rPr>
-        <w:t>пишите</w:t>
-      </w:r>
-      <w:proofErr w:type="spellEnd"/>
+          <w:lang w:val="ru-RU"/>
+        </w:rPr>
+        <w:t>не</w:t>
+      </w:r>
       <w:r>
         <w:rPr>
           <w:rFonts w:cstheme="minorHAnsi"/>
           <w:color w:val="000000"/>
         </w:rPr>
-        <w:t xml:space="preserve"> </w:t>
-      </w:r>
-      <w:proofErr w:type="spellStart"/>
-      <w:r>
-        <w:rPr>
-          <w:rFonts w:cstheme="minorHAnsi"/>
-          <w:color w:val="000000"/>
-        </w:rPr>
-        <w:t>GetWindow</w:t>
-      </w:r>
-      <w:proofErr w:type="spellEnd"/>
-      <w:r>
-        <w:rPr>
-          <w:rFonts w:cstheme="minorHAnsi"/>
-          <w:color w:val="000000"/>
-        </w:rPr>
-        <w:t xml:space="preserve">, а </w:t>
-      </w:r>
-      <w:proofErr w:type="spellStart"/>
-      <w:r>
-        <w:rPr>
-          <w:rFonts w:cstheme="minorHAnsi"/>
-          <w:color w:val="000000"/>
-        </w:rPr>
-        <w:t>не</w:t>
-      </w:r>
-      <w:proofErr w:type="spellEnd"/>
-      <w:r>
-        <w:rPr>
-          <w:rFonts w:cstheme="minorHAnsi"/>
-          <w:color w:val="000000"/>
-        </w:rPr>
-        <w:t xml:space="preserve"> </w:t>
-      </w:r>
-      <w:proofErr w:type="spellStart"/>
-      <w:r>
-        <w:rPr>
-          <w:rFonts w:cstheme="minorHAnsi"/>
-          <w:color w:val="000000"/>
-        </w:rPr>
-        <w:t>GetWin</w:t>
-      </w:r>
-      <w:proofErr w:type="spellEnd"/>
-      <w:r>
-        <w:rPr>
-          <w:rFonts w:cstheme="minorHAnsi"/>
-          <w:color w:val="000000"/>
-        </w:rPr>
-        <w:t xml:space="preserve">. </w:t>
+        <w:t xml:space="preserve"> GetWin. </w:t>
       </w:r>
     </w:p>
     <w:p>
@@ -1863,7 +1832,8 @@
           <w:ilvl w:val="0"/>
           <w:numId w:val="23"/>
         </w:numPr>
-        <w:spacing w:before="100" w:beforeAutospacing="1" w:after="100" w:afterAutospacing="1" w:line="240" w:lineRule="auto"/>
+        <w:spacing w:before="100" w:beforeAutospacing="1" w:after="100" w:afterAutospacing="1"/>
+        <w:ind w:left="714" w:hanging="357"/>
         <w:jc w:val="both"/>
         <w:rPr>
           <w:rFonts w:cstheme="minorHAnsi"/>
@@ -1886,7 +1856,8 @@
           <w:ilvl w:val="0"/>
           <w:numId w:val="23"/>
         </w:numPr>
-        <w:spacing w:before="100" w:beforeAutospacing="1" w:after="100" w:afterAutospacing="1" w:line="240" w:lineRule="auto"/>
+        <w:spacing w:before="100" w:beforeAutospacing="1" w:after="100" w:afterAutospacing="1"/>
+        <w:ind w:left="714" w:hanging="357"/>
         <w:jc w:val="both"/>
         <w:rPr>
           <w:rFonts w:cstheme="minorHAnsi"/>
@@ -1901,15 +1872,14 @@
         </w:rPr>
         <w:t xml:space="preserve">Широко распространенные акронимы используйте для замены длинных фраз. </w:t>
       </w:r>
-      <w:proofErr w:type="spellStart"/>
       <w:r>
         <w:rPr>
           <w:rFonts w:cstheme="minorHAnsi"/>
           <w:color w:val="000000"/>
+          <w:lang w:val="ru-RU"/>
         </w:rPr>
         <w:t>Например</w:t>
       </w:r>
-      <w:proofErr w:type="spellEnd"/>
       <w:r>
         <w:rPr>
           <w:rFonts w:cstheme="minorHAnsi"/>
@@ -1933,39 +1903,21 @@
         </w:rPr>
         <w:t xml:space="preserve"> </w:t>
       </w:r>
-      <w:proofErr w:type="spellStart"/>
       <w:r>
         <w:rPr>
           <w:rFonts w:cstheme="minorHAnsi"/>
           <w:color w:val="000000"/>
+          <w:lang w:val="ru-RU"/>
         </w:rPr>
         <w:t>вместо</w:t>
       </w:r>
-      <w:proofErr w:type="spellEnd"/>
       <w:r>
         <w:rPr>
           <w:rFonts w:cstheme="minorHAnsi"/>
           <w:color w:val="000000"/>
         </w:rPr>
-        <w:t xml:space="preserve"> User Interface </w:t>
-      </w:r>
-      <w:proofErr w:type="spellStart"/>
-      <w:r>
-        <w:rPr>
-          <w:rFonts w:cstheme="minorHAnsi"/>
-          <w:color w:val="000000"/>
-        </w:rPr>
-        <w:t>или</w:t>
-      </w:r>
-      <w:proofErr w:type="spellEnd"/>
-      <w:r>
-        <w:rPr>
-          <w:rFonts w:cstheme="minorHAnsi"/>
-          <w:color w:val="000000"/>
-        </w:rPr>
-        <w:t xml:space="preserve"> </w:t>
-      </w:r>
-      <w:proofErr w:type="spellStart"/>
+        <w:t xml:space="preserve"> User Interface или </w:t>
+      </w:r>
       <w:r>
         <w:rPr>
           <w:rFonts w:cstheme="minorHAnsi"/>
@@ -1975,29 +1927,12 @@
         </w:rPr>
         <w:t>Olap</w:t>
       </w:r>
-      <w:proofErr w:type="spellEnd"/>
       <w:r>
         <w:rPr>
           <w:rFonts w:cstheme="minorHAnsi"/>
           <w:color w:val="000000"/>
         </w:rPr>
-        <w:t xml:space="preserve"> </w:t>
-      </w:r>
-      <w:proofErr w:type="spellStart"/>
-      <w:r>
-        <w:rPr>
-          <w:rFonts w:cstheme="minorHAnsi"/>
-          <w:color w:val="000000"/>
-        </w:rPr>
-        <w:t>вместо</w:t>
-      </w:r>
-      <w:proofErr w:type="spellEnd"/>
-      <w:r>
-        <w:rPr>
-          <w:rFonts w:cstheme="minorHAnsi"/>
-          <w:color w:val="000000"/>
-        </w:rPr>
-        <w:t xml:space="preserve"> On-line Analytical Processing. </w:t>
+        <w:t xml:space="preserve"> вместо On-line Analytical Processing. </w:t>
       </w:r>
     </w:p>
     <w:p>
@@ -2006,7 +1941,8 @@
           <w:ilvl w:val="0"/>
           <w:numId w:val="23"/>
         </w:numPr>
-        <w:spacing w:before="100" w:beforeAutospacing="1" w:after="100" w:afterAutospacing="1" w:line="240" w:lineRule="auto"/>
+        <w:spacing w:before="100" w:beforeAutospacing="1" w:after="100" w:afterAutospacing="1"/>
+        <w:ind w:left="714" w:hanging="357"/>
         <w:jc w:val="both"/>
         <w:rPr>
           <w:rFonts w:cstheme="minorHAnsi"/>
@@ -2113,7 +2049,6 @@
         </w:rPr>
         <w:t xml:space="preserve">Имена длиннее двух букв записывайте в стиле Паскаль или Кэмел, например </w:t>
       </w:r>
-      <w:proofErr w:type="spellStart"/>
       <w:r>
         <w:rPr>
           <w:rFonts w:cstheme="minorHAnsi"/>
@@ -2121,7 +2056,6 @@
         </w:rPr>
         <w:t>Guid</w:t>
       </w:r>
-      <w:proofErr w:type="spellEnd"/>
       <w:r>
         <w:rPr>
           <w:rFonts w:cstheme="minorHAnsi"/>
@@ -2145,7 +2079,6 @@
         </w:rPr>
         <w:t xml:space="preserve">, </w:t>
       </w:r>
-      <w:proofErr w:type="spellStart"/>
       <w:r>
         <w:rPr>
           <w:rFonts w:cstheme="minorHAnsi"/>
@@ -2153,7 +2086,6 @@
         </w:rPr>
         <w:t>xmlDocument</w:t>
       </w:r>
-      <w:proofErr w:type="spellEnd"/>
       <w:r>
         <w:rPr>
           <w:rFonts w:cstheme="minorHAnsi"/>
@@ -2205,13 +2137,8 @@
           <w:lang w:val="ru-RU"/>
         </w:rPr>
       </w:pPr>
-      <w:proofErr w:type="gramStart"/>
-      <w:r>
-        <w:t>public</w:t>
-      </w:r>
-      <w:proofErr w:type="gramEnd"/>
-      <w:r>
-        <w:t xml:space="preserve"> Example { get; set; }</w:t>
+      <w:r>
+        <w:t>public Example { get; set; }</w:t>
       </w:r>
     </w:p>
     <w:p>
@@ -2368,7 +2295,6 @@
         <w:rPr>
           <w:lang w:val="ru-RU"/>
         </w:rPr>
-        <w:lastRenderedPageBreak/>
         <w:t>Множественное число следует использовать в случае, если пространство имен объединяет некоторое количество разных, но семантически похожих сущностей. И наоборот, когда пространство имен содержит некую подсистему, стоит использовать единственное число.</w:t>
       </w:r>
     </w:p>
@@ -2412,7 +2338,8 @@
           <w:ilvl w:val="0"/>
           <w:numId w:val="21"/>
         </w:numPr>
-        <w:spacing w:before="100" w:beforeAutospacing="1" w:after="100" w:afterAutospacing="1" w:line="240" w:lineRule="auto"/>
+        <w:spacing w:before="100" w:beforeAutospacing="1" w:after="100" w:afterAutospacing="1"/>
+        <w:ind w:left="714" w:hanging="357"/>
         <w:rPr>
           <w:rFonts w:eastAsia="Times New Roman" w:cstheme="minorHAnsi"/>
           <w:color w:val="000000"/>
@@ -2483,7 +2410,8 @@
           <w:ilvl w:val="0"/>
           <w:numId w:val="21"/>
         </w:numPr>
-        <w:spacing w:before="100" w:beforeAutospacing="1" w:after="100" w:afterAutospacing="1" w:line="240" w:lineRule="auto"/>
+        <w:spacing w:before="100" w:beforeAutospacing="1" w:after="100" w:afterAutospacing="1"/>
+        <w:ind w:left="714" w:hanging="357"/>
         <w:rPr>
           <w:rFonts w:eastAsia="Times New Roman" w:cstheme="minorHAnsi"/>
           <w:color w:val="000000"/>
@@ -2507,7 +2435,8 @@
           <w:ilvl w:val="0"/>
           <w:numId w:val="21"/>
         </w:numPr>
-        <w:spacing w:before="100" w:beforeAutospacing="1" w:after="100" w:afterAutospacing="1" w:line="240" w:lineRule="auto"/>
+        <w:spacing w:before="100" w:beforeAutospacing="1" w:after="100" w:afterAutospacing="1"/>
+        <w:ind w:left="714" w:hanging="357"/>
         <w:rPr>
           <w:rFonts w:eastAsia="Times New Roman" w:cstheme="minorHAnsi"/>
           <w:color w:val="000000"/>
@@ -2549,7 +2478,8 @@
           <w:ilvl w:val="0"/>
           <w:numId w:val="21"/>
         </w:numPr>
-        <w:spacing w:before="100" w:beforeAutospacing="1" w:after="100" w:afterAutospacing="1" w:line="240" w:lineRule="auto"/>
+        <w:spacing w:before="100" w:beforeAutospacing="1" w:after="100" w:afterAutospacing="1"/>
+        <w:ind w:left="714" w:hanging="357"/>
         <w:rPr>
           <w:rFonts w:eastAsia="Times New Roman" w:cstheme="minorHAnsi"/>
           <w:color w:val="000000"/>
@@ -2573,7 +2503,8 @@
           <w:ilvl w:val="0"/>
           <w:numId w:val="21"/>
         </w:numPr>
-        <w:spacing w:before="100" w:beforeAutospacing="1" w:after="100" w:afterAutospacing="1" w:line="240" w:lineRule="auto"/>
+        <w:spacing w:before="100" w:beforeAutospacing="1" w:after="100" w:afterAutospacing="1"/>
+        <w:ind w:left="714" w:hanging="357"/>
         <w:rPr>
           <w:rFonts w:eastAsia="Times New Roman" w:cstheme="minorHAnsi"/>
           <w:color w:val="000000"/>
@@ -2597,7 +2528,8 @@
           <w:ilvl w:val="0"/>
           <w:numId w:val="21"/>
         </w:numPr>
-        <w:spacing w:before="100" w:beforeAutospacing="1" w:after="100" w:afterAutospacing="1" w:line="240" w:lineRule="auto"/>
+        <w:spacing w:before="100" w:beforeAutospacing="1" w:after="100" w:afterAutospacing="1"/>
+        <w:ind w:left="714" w:hanging="357"/>
         <w:rPr>
           <w:rFonts w:eastAsia="Times New Roman" w:cstheme="minorHAnsi"/>
           <w:color w:val="000000"/>
@@ -2621,7 +2553,8 @@
           <w:ilvl w:val="0"/>
           <w:numId w:val="21"/>
         </w:numPr>
-        <w:spacing w:before="100" w:beforeAutospacing="1" w:after="100" w:afterAutospacing="1" w:line="240" w:lineRule="auto"/>
+        <w:spacing w:before="100" w:beforeAutospacing="1" w:after="100" w:afterAutospacing="1"/>
+        <w:ind w:left="714" w:hanging="357"/>
         <w:rPr>
           <w:rFonts w:eastAsia="Times New Roman" w:cstheme="minorHAnsi"/>
           <w:color w:val="000000"/>
@@ -2734,7 +2667,7 @@
       </w:r>
     </w:p>
     <w:sectPr>
-      <w:headerReference w:type="default" r:id="rId10"/>
+      <w:headerReference w:type="default" r:id="rId9"/>
       <w:pgSz w:w="12240" w:h="15840"/>
       <w:pgMar w:top="720" w:right="720" w:bottom="720" w:left="720" w:header="283" w:footer="720" w:gutter="0"/>
       <w:cols w:space="720"/>
@@ -2746,7 +2679,7 @@
 </file>
 
 <file path=word/endnotes.xml><?xml version="1.0" encoding="utf-8"?>
-<w:endnotes xmlns:wpc="http://schemas.microsoft.com/office/word/2010/wordprocessingCanvas" xmlns:mc="http://schemas.openxmlformats.org/markup-compatibility/2006" xmlns:o="urn:schemas-microsoft-com:office:office" xmlns:r="http://schemas.openxmlformats.org/officeDocument/2006/relationships" xmlns:m="http://schemas.openxmlformats.org/officeDocument/2006/math" xmlns:v="urn:schemas-microsoft-com:vml" xmlns:wp14="http://schemas.microsoft.com/office/word/2010/wordprocessingDrawing" xmlns:wp="http://schemas.openxmlformats.org/drawingml/2006/wordprocessingDrawing" xmlns:w10="urn:schemas-microsoft-com:office:word" xmlns:w="http://schemas.openxmlformats.org/wordprocessingml/2006/main" xmlns:w14="http://schemas.microsoft.com/office/word/2010/wordml" xmlns:wpg="http://schemas.microsoft.com/office/word/2010/wordprocessingGroup" xmlns:wpi="http://schemas.microsoft.com/office/word/2010/wordprocessingInk" xmlns:wne="http://schemas.microsoft.com/office/word/2006/wordml" xmlns:wps="http://schemas.microsoft.com/office/word/2010/wordprocessingShape" mc:Ignorable="w14 wp14">
+<w:endnotes xmlns:ve="http://schemas.openxmlformats.org/markup-compatibility/2006" xmlns:o="urn:schemas-microsoft-com:office:office" xmlns:r="http://schemas.openxmlformats.org/officeDocument/2006/relationships" xmlns:m="http://schemas.openxmlformats.org/officeDocument/2006/math" xmlns:v="urn:schemas-microsoft-com:vml" xmlns:wp="http://schemas.openxmlformats.org/drawingml/2006/wordprocessingDrawing" xmlns:w10="urn:schemas-microsoft-com:office:word" xmlns:w="http://schemas.openxmlformats.org/wordprocessingml/2006/main" xmlns:wne="http://schemas.microsoft.com/office/word/2006/wordml">
   <w:endnote w:type="separator" w:id="-1">
     <w:p>
       <w:pPr>
@@ -2771,7 +2704,7 @@
 </file>
 
 <file path=word/footnotes.xml><?xml version="1.0" encoding="utf-8"?>
-<w:footnotes xmlns:wpc="http://schemas.microsoft.com/office/word/2010/wordprocessingCanvas" xmlns:mc="http://schemas.openxmlformats.org/markup-compatibility/2006" xmlns:o="urn:schemas-microsoft-com:office:office" xmlns:r="http://schemas.openxmlformats.org/officeDocument/2006/relationships" xmlns:m="http://schemas.openxmlformats.org/officeDocument/2006/math" xmlns:v="urn:schemas-microsoft-com:vml" xmlns:wp14="http://schemas.microsoft.com/office/word/2010/wordprocessingDrawing" xmlns:wp="http://schemas.openxmlformats.org/drawingml/2006/wordprocessingDrawing" xmlns:w10="urn:schemas-microsoft-com:office:word" xmlns:w="http://schemas.openxmlformats.org/wordprocessingml/2006/main" xmlns:w14="http://schemas.microsoft.com/office/word/2010/wordml" xmlns:wpg="http://schemas.microsoft.com/office/word/2010/wordprocessingGroup" xmlns:wpi="http://schemas.microsoft.com/office/word/2010/wordprocessingInk" xmlns:wne="http://schemas.microsoft.com/office/word/2006/wordml" xmlns:wps="http://schemas.microsoft.com/office/word/2010/wordprocessingShape" mc:Ignorable="w14 wp14">
+<w:footnotes xmlns:ve="http://schemas.openxmlformats.org/markup-compatibility/2006" xmlns:o="urn:schemas-microsoft-com:office:office" xmlns:r="http://schemas.openxmlformats.org/officeDocument/2006/relationships" xmlns:m="http://schemas.openxmlformats.org/officeDocument/2006/math" xmlns:v="urn:schemas-microsoft-com:vml" xmlns:wp="http://schemas.openxmlformats.org/drawingml/2006/wordprocessingDrawing" xmlns:w10="urn:schemas-microsoft-com:office:word" xmlns:w="http://schemas.openxmlformats.org/wordprocessingml/2006/main" xmlns:wne="http://schemas.microsoft.com/office/word/2006/wordml">
   <w:footnote w:type="separator" w:id="-1">
     <w:p>
       <w:pPr>
@@ -2796,7 +2729,7 @@
 </file>
 
 <file path=word/header1.xml><?xml version="1.0" encoding="utf-8"?>
-<w:hdr xmlns:wpc="http://schemas.microsoft.com/office/word/2010/wordprocessingCanvas" xmlns:mc="http://schemas.openxmlformats.org/markup-compatibility/2006" xmlns:o="urn:schemas-microsoft-com:office:office" xmlns:r="http://schemas.openxmlformats.org/officeDocument/2006/relationships" xmlns:m="http://schemas.openxmlformats.org/officeDocument/2006/math" xmlns:v="urn:schemas-microsoft-com:vml" xmlns:wp14="http://schemas.microsoft.com/office/word/2010/wordprocessingDrawing" xmlns:wp="http://schemas.openxmlformats.org/drawingml/2006/wordprocessingDrawing" xmlns:w10="urn:schemas-microsoft-com:office:word" xmlns:w="http://schemas.openxmlformats.org/wordprocessingml/2006/main" xmlns:w14="http://schemas.microsoft.com/office/word/2010/wordml" xmlns:wpg="http://schemas.microsoft.com/office/word/2010/wordprocessingGroup" xmlns:wpi="http://schemas.microsoft.com/office/word/2010/wordprocessingInk" xmlns:wne="http://schemas.microsoft.com/office/word/2006/wordml" xmlns:wps="http://schemas.microsoft.com/office/word/2010/wordprocessingShape" mc:Ignorable="w14 wp14">
+<w:hdr xmlns:ve="http://schemas.openxmlformats.org/markup-compatibility/2006" xmlns:o="urn:schemas-microsoft-com:office:office" xmlns:r="http://schemas.openxmlformats.org/officeDocument/2006/relationships" xmlns:m="http://schemas.openxmlformats.org/officeDocument/2006/math" xmlns:v="urn:schemas-microsoft-com:vml" xmlns:wp="http://schemas.openxmlformats.org/drawingml/2006/wordprocessingDrawing" xmlns:w10="urn:schemas-microsoft-com:office:word" xmlns:w="http://schemas.openxmlformats.org/wordprocessingml/2006/main" xmlns:wne="http://schemas.microsoft.com/office/word/2006/wordml">
   <w:p>
     <w:pPr>
       <w:pStyle w:val="ac"/>
@@ -2816,7 +2749,7 @@
 </file>
 
 <file path=word/numbering.xml><?xml version="1.0" encoding="utf-8"?>
-<w:numbering xmlns:wpc="http://schemas.microsoft.com/office/word/2010/wordprocessingCanvas" xmlns:mc="http://schemas.openxmlformats.org/markup-compatibility/2006" xmlns:o="urn:schemas-microsoft-com:office:office" xmlns:r="http://schemas.openxmlformats.org/officeDocument/2006/relationships" xmlns:m="http://schemas.openxmlformats.org/officeDocument/2006/math" xmlns:v="urn:schemas-microsoft-com:vml" xmlns:wp14="http://schemas.microsoft.com/office/word/2010/wordprocessingDrawing" xmlns:wp="http://schemas.openxmlformats.org/drawingml/2006/wordprocessingDrawing" xmlns:w10="urn:schemas-microsoft-com:office:word" xmlns:w="http://schemas.openxmlformats.org/wordprocessingml/2006/main" xmlns:w14="http://schemas.microsoft.com/office/word/2010/wordml" xmlns:wpg="http://schemas.microsoft.com/office/word/2010/wordprocessingGroup" xmlns:wpi="http://schemas.microsoft.com/office/word/2010/wordprocessingInk" xmlns:wne="http://schemas.microsoft.com/office/word/2006/wordml" xmlns:wps="http://schemas.microsoft.com/office/word/2010/wordprocessingShape" mc:Ignorable="w14 wp14">
+<w:numbering xmlns:ve="http://schemas.openxmlformats.org/markup-compatibility/2006" xmlns:o="urn:schemas-microsoft-com:office:office" xmlns:r="http://schemas.openxmlformats.org/officeDocument/2006/relationships" xmlns:m="http://schemas.openxmlformats.org/officeDocument/2006/math" xmlns:v="urn:schemas-microsoft-com:vml" xmlns:wp="http://schemas.openxmlformats.org/drawingml/2006/wordprocessingDrawing" xmlns:w10="urn:schemas-microsoft-com:office:word" xmlns:w="http://schemas.openxmlformats.org/wordprocessingml/2006/main" xmlns:wne="http://schemas.microsoft.com/office/word/2006/wordml">
   <w:abstractNum w:abstractNumId="0">
     <w:nsid w:val="FFFFFF7C"/>
     <w:multiLevelType w:val="singleLevel"/>
@@ -3644,6 +3577,92 @@
     </w:lvl>
   </w:abstractNum>
   <w:abstractNum w:abstractNumId="17">
+    <w:nsid w:val="3DA76108"/>
+    <w:multiLevelType w:val="hybridMultilevel"/>
+    <w:tmpl w:val="853029A6"/>
+    <w:lvl w:ilvl="0" w:tplc="0409000F">
+      <w:start w:val="1"/>
+      <w:numFmt w:val="decimal"/>
+      <w:lvlText w:val="%1."/>
+      <w:lvlJc w:val="left"/>
+      <w:pPr>
+        <w:ind w:left="720" w:hanging="360"/>
+      </w:pPr>
+    </w:lvl>
+    <w:lvl w:ilvl="1" w:tplc="04090019" w:tentative="1">
+      <w:start w:val="1"/>
+      <w:numFmt w:val="lowerLetter"/>
+      <w:lvlText w:val="%2."/>
+      <w:lvlJc w:val="left"/>
+      <w:pPr>
+        <w:ind w:left="1440" w:hanging="360"/>
+      </w:pPr>
+    </w:lvl>
+    <w:lvl w:ilvl="2" w:tplc="0409001B" w:tentative="1">
+      <w:start w:val="1"/>
+      <w:numFmt w:val="lowerRoman"/>
+      <w:lvlText w:val="%3."/>
+      <w:lvlJc w:val="right"/>
+      <w:pPr>
+        <w:ind w:left="2160" w:hanging="180"/>
+      </w:pPr>
+    </w:lvl>
+    <w:lvl w:ilvl="3" w:tplc="0409000F" w:tentative="1">
+      <w:start w:val="1"/>
+      <w:numFmt w:val="decimal"/>
+      <w:lvlText w:val="%4."/>
+      <w:lvlJc w:val="left"/>
+      <w:pPr>
+        <w:ind w:left="2880" w:hanging="360"/>
+      </w:pPr>
+    </w:lvl>
+    <w:lvl w:ilvl="4" w:tplc="04090019" w:tentative="1">
+      <w:start w:val="1"/>
+      <w:numFmt w:val="lowerLetter"/>
+      <w:lvlText w:val="%5."/>
+      <w:lvlJc w:val="left"/>
+      <w:pPr>
+        <w:ind w:left="3600" w:hanging="360"/>
+      </w:pPr>
+    </w:lvl>
+    <w:lvl w:ilvl="5" w:tplc="0409001B" w:tentative="1">
+      <w:start w:val="1"/>
+      <w:numFmt w:val="lowerRoman"/>
+      <w:lvlText w:val="%6."/>
+      <w:lvlJc w:val="right"/>
+      <w:pPr>
+        <w:ind w:left="4320" w:hanging="180"/>
+      </w:pPr>
+    </w:lvl>
+    <w:lvl w:ilvl="6" w:tplc="0409000F" w:tentative="1">
+      <w:start w:val="1"/>
+      <w:numFmt w:val="decimal"/>
+      <w:lvlText w:val="%7."/>
+      <w:lvlJc w:val="left"/>
+      <w:pPr>
+        <w:ind w:left="5040" w:hanging="360"/>
+      </w:pPr>
+    </w:lvl>
+    <w:lvl w:ilvl="7" w:tplc="04090019" w:tentative="1">
+      <w:start w:val="1"/>
+      <w:numFmt w:val="lowerLetter"/>
+      <w:lvlText w:val="%8."/>
+      <w:lvlJc w:val="left"/>
+      <w:pPr>
+        <w:ind w:left="5760" w:hanging="360"/>
+      </w:pPr>
+    </w:lvl>
+    <w:lvl w:ilvl="8" w:tplc="0409001B" w:tentative="1">
+      <w:start w:val="1"/>
+      <w:numFmt w:val="lowerRoman"/>
+      <w:lvlText w:val="%9."/>
+      <w:lvlJc w:val="right"/>
+      <w:pPr>
+        <w:ind w:left="6480" w:hanging="180"/>
+      </w:pPr>
+    </w:lvl>
+  </w:abstractNum>
+  <w:abstractNum w:abstractNumId="18">
     <w:nsid w:val="417B4A59"/>
     <w:multiLevelType w:val="hybridMultilevel"/>
     <w:tmpl w:val="0B88CBF4"/>
@@ -3756,7 +3775,7 @@
       </w:rPr>
     </w:lvl>
   </w:abstractNum>
-  <w:abstractNum w:abstractNumId="18">
+  <w:abstractNum w:abstractNumId="19">
     <w:nsid w:val="45382B38"/>
     <w:multiLevelType w:val="multilevel"/>
     <w:tmpl w:val="72CA4E10"/>
@@ -3869,7 +3888,7 @@
       </w:pPr>
     </w:lvl>
   </w:abstractNum>
-  <w:abstractNum w:abstractNumId="19">
+  <w:abstractNum w:abstractNumId="20">
     <w:nsid w:val="4810488A"/>
     <w:multiLevelType w:val="multilevel"/>
     <w:tmpl w:val="D8501346"/>
@@ -3967,7 +3986,7 @@
       </w:pPr>
     </w:lvl>
   </w:abstractNum>
-  <w:abstractNum w:abstractNumId="20">
+  <w:abstractNum w:abstractNumId="21">
     <w:nsid w:val="4A4E68CD"/>
     <w:multiLevelType w:val="multilevel"/>
     <w:tmpl w:val="F754FA64"/>
@@ -4080,7 +4099,7 @@
       </w:rPr>
     </w:lvl>
   </w:abstractNum>
-  <w:abstractNum w:abstractNumId="21">
+  <w:abstractNum w:abstractNumId="22">
     <w:nsid w:val="54633233"/>
     <w:multiLevelType w:val="hybridMultilevel"/>
     <w:tmpl w:val="D5688EB0"/>
@@ -4166,7 +4185,7 @@
       </w:pPr>
     </w:lvl>
   </w:abstractNum>
-  <w:abstractNum w:abstractNumId="22">
+  <w:abstractNum w:abstractNumId="23">
     <w:nsid w:val="5F3823FE"/>
     <w:multiLevelType w:val="hybridMultilevel"/>
     <w:tmpl w:val="E8AE18D6"/>
@@ -4283,13 +4302,13 @@
     <w:abstractNumId w:val="12"/>
   </w:num>
   <w:num w:numId="2">
-    <w:abstractNumId w:val="20"/>
+    <w:abstractNumId w:val="21"/>
   </w:num>
   <w:num w:numId="3">
     <w:abstractNumId w:val="14"/>
   </w:num>
   <w:num w:numId="4">
-    <w:abstractNumId w:val="19"/>
+    <w:abstractNumId w:val="20"/>
   </w:num>
   <w:num w:numId="5">
     <w:abstractNumId w:val="9"/>
@@ -4322,16 +4341,16 @@
     <w:abstractNumId w:val="0"/>
   </w:num>
   <w:num w:numId="15">
-    <w:abstractNumId w:val="22"/>
+    <w:abstractNumId w:val="23"/>
   </w:num>
   <w:num w:numId="16">
     <w:abstractNumId w:val="16"/>
   </w:num>
   <w:num w:numId="17">
-    <w:abstractNumId w:val="17"/>
+    <w:abstractNumId w:val="18"/>
   </w:num>
   <w:num w:numId="18">
-    <w:abstractNumId w:val="21"/>
+    <w:abstractNumId w:val="22"/>
   </w:num>
   <w:num w:numId="19">
     <w:abstractNumId w:val="10"/>
@@ -4346,13 +4365,16 @@
     <w:abstractNumId w:val="11"/>
   </w:num>
   <w:num w:numId="23">
-    <w:abstractNumId w:val="18"/>
+    <w:abstractNumId w:val="19"/>
+  </w:num>
+  <w:num w:numId="24">
+    <w:abstractNumId w:val="17"/>
   </w:num>
 </w:numbering>
 </file>
 
 <file path=word/styles.xml><?xml version="1.0" encoding="utf-8"?>
-<w:styles xmlns:mc="http://schemas.openxmlformats.org/markup-compatibility/2006" xmlns:r="http://schemas.openxmlformats.org/officeDocument/2006/relationships" xmlns:w="http://schemas.openxmlformats.org/wordprocessingml/2006/main" xmlns:w14="http://schemas.microsoft.com/office/word/2010/wordml" mc:Ignorable="w14">
+<w:styles xmlns:r="http://schemas.openxmlformats.org/officeDocument/2006/relationships" xmlns:w="http://schemas.openxmlformats.org/wordprocessingml/2006/main">
   <w:docDefaults>
     <w:rPrDefault>
       <w:rPr>
@@ -4766,6 +4788,7 @@
     <w:uiPriority w:val="99"/>
     <w:semiHidden/>
     <w:unhideWhenUsed/>
+    <w:qFormat/>
     <w:tblPr>
       <w:tblInd w:w="0" w:type="dxa"/>
       <w:tblCellMar>
@@ -5660,7 +5683,7 @@
 </file>
 
 <file path=customXml/itemProps2.xml><?xml version="1.0" encoding="utf-8"?>
-<ds:datastoreItem xmlns:ds="http://schemas.openxmlformats.org/officeDocument/2006/customXml" ds:itemID="{F6E60F6C-D74C-498D-8C1E-4A901B5ECD38}">
+<ds:datastoreItem xmlns:ds="http://schemas.openxmlformats.org/officeDocument/2006/customXml" ds:itemID="{ED40C815-B4DF-4CF6-8B13-DFCD065F6F3D}">
   <ds:schemaRefs>
     <ds:schemaRef ds:uri="http://schemas.openxmlformats.org/officeDocument/2006/bibliography"/>
   </ds:schemaRefs>

</xml_diff>